<commit_message>
Fix encode & add tracking time
</commit_message>
<xml_diff>
--- a/Draft Note.docx
+++ b/Draft Note.docx
@@ -104,8 +104,6 @@
         </w:rPr>
         <w:t>Số lần reloading không đổi</w:t>
       </w:r>
-      <w:bookmarkStart w:id="0" w:name="_GoBack"/>
-      <w:bookmarkEnd w:id="0"/>
     </w:p>
     <w:p>
       <w:pPr>
@@ -142,58 +140,31 @@
           <w:color w:val="FF0000"/>
           <w:lang w:val="vi-VN"/>
         </w:rPr>
-        <w:t>Check lại puzzle 15x15-h-6</w:t>
-      </w:r>
-    </w:p>
-    <w:p>
-      <w:pPr>
-        <w:pStyle w:val="ListParagraph"/>
-        <w:numPr>
-          <w:ilvl w:val="1"/>
-          <w:numId w:val="2"/>
-        </w:numPr>
-      </w:pPr>
-      <w:r>
-        <w:t xml:space="preserve">Add </w:t>
-      </w:r>
-      <w:r>
-        <w:rPr>
+        <w:t>Check lạ</w:t>
+      </w:r>
+      <w:r>
+        <w:rPr>
+          <w:color w:val="FF0000"/>
           <w:lang w:val="vi-VN"/>
         </w:rPr>
-        <w:t>ô trắng có điều kiện:</w:t>
-      </w:r>
-    </w:p>
-    <w:p>
-      <w:pPr>
-        <w:pStyle w:val="ListParagraph"/>
-        <w:numPr>
-          <w:ilvl w:val="2"/>
-          <w:numId w:val="2"/>
-        </w:numPr>
-      </w:pPr>
-      <w:r>
-        <w:rPr>
-          <w:lang w:val="vi-VN"/>
-        </w:rPr>
-        <w:t>Chỉ add các ô trắng không vi phạm luật 1 và 2: là những ô trắng mà quanh nó không có ô nào có giá trị là 0 hoặc 3</w:t>
-      </w:r>
-    </w:p>
-    <w:p>
-      <w:pPr>
-        <w:jc w:val="center"/>
-        <w:rPr>
-          <w:color w:val="00B050"/>
-        </w:rPr>
-      </w:pPr>
-      <w:r>
-        <w:rPr>
-          <w:color w:val="00B050"/>
+        <w:t>i các puzzle</w:t>
+      </w:r>
+    </w:p>
+    <w:p>
+      <w:pPr>
+        <w:rPr>
+          <w:color w:val="FF0000"/>
+        </w:rPr>
+      </w:pPr>
+      <w:r>
+        <w:rPr>
+          <w:color w:val="FF0000"/>
         </w:rPr>
         <w:drawing>
-          <wp:inline distT="0" distB="0" distL="0" distR="0" wp14:anchorId="49403D57" wp14:editId="1F276AFC">
-            <wp:extent cx="4686954" cy="1933845"/>
-            <wp:effectExtent l="0" t="0" r="0" b="9525"/>
-            <wp:docPr id="1" name="Picture 1"/>
+          <wp:inline distT="0" distB="0" distL="0" distR="0" wp14:anchorId="71B431D6" wp14:editId="1F2AFA7C">
+            <wp:extent cx="5943600" cy="1581150"/>
+            <wp:effectExtent l="0" t="0" r="0" b="0"/>
+            <wp:docPr id="2" name="Picture 2"/>
             <wp:cNvGraphicFramePr>
               <a:graphicFrameLocks xmlns:a="http://schemas.openxmlformats.org/drawingml/2006/main" noChangeAspect="1"/>
             </wp:cNvGraphicFramePr>
@@ -213,6 +184,90 @@
                   <pic:spPr>
                     <a:xfrm>
                       <a:off x="0" y="0"/>
+                      <a:ext cx="5943600" cy="1581150"/>
+                    </a:xfrm>
+                    <a:prstGeom prst="rect">
+                      <a:avLst/>
+                    </a:prstGeom>
+                  </pic:spPr>
+                </pic:pic>
+              </a:graphicData>
+            </a:graphic>
+          </wp:inline>
+        </w:drawing>
+      </w:r>
+      <w:bookmarkStart w:id="0" w:name="_GoBack"/>
+      <w:bookmarkEnd w:id="0"/>
+    </w:p>
+    <w:p>
+      <w:pPr>
+        <w:pStyle w:val="ListParagraph"/>
+        <w:numPr>
+          <w:ilvl w:val="1"/>
+          <w:numId w:val="2"/>
+        </w:numPr>
+      </w:pPr>
+      <w:r>
+        <w:t xml:space="preserve">Add </w:t>
+      </w:r>
+      <w:r>
+        <w:rPr>
+          <w:lang w:val="vi-VN"/>
+        </w:rPr>
+        <w:t>ô trắng có điều kiện:</w:t>
+      </w:r>
+    </w:p>
+    <w:p>
+      <w:pPr>
+        <w:pStyle w:val="ListParagraph"/>
+        <w:numPr>
+          <w:ilvl w:val="2"/>
+          <w:numId w:val="2"/>
+        </w:numPr>
+      </w:pPr>
+      <w:r>
+        <w:rPr>
+          <w:lang w:val="vi-VN"/>
+        </w:rPr>
+        <w:t>Chỉ add các ô trắng không vi phạm luật 1 và 2: là những ô trắng mà quanh nó không có ô nào có giá trị là 0 hoặc 3</w:t>
+      </w:r>
+    </w:p>
+    <w:p>
+      <w:pPr>
+        <w:jc w:val="center"/>
+        <w:rPr>
+          <w:color w:val="00B050"/>
+        </w:rPr>
+      </w:pPr>
+      <w:r>
+        <w:rPr>
+          <w:noProof/>
+          <w:color w:val="00B050"/>
+        </w:rPr>
+        <w:drawing>
+          <wp:inline distT="0" distB="0" distL="0" distR="0" wp14:anchorId="49403D57" wp14:editId="1F276AFC">
+            <wp:extent cx="4686954" cy="1933845"/>
+            <wp:effectExtent l="0" t="0" r="0" b="9525"/>
+            <wp:docPr id="1" name="Picture 1"/>
+            <wp:cNvGraphicFramePr>
+              <a:graphicFrameLocks xmlns:a="http://schemas.openxmlformats.org/drawingml/2006/main" noChangeAspect="1"/>
+            </wp:cNvGraphicFramePr>
+            <a:graphic xmlns:a="http://schemas.openxmlformats.org/drawingml/2006/main">
+              <a:graphicData uri="http://schemas.openxmlformats.org/drawingml/2006/picture">
+                <pic:pic xmlns:pic="http://schemas.openxmlformats.org/drawingml/2006/picture">
+                  <pic:nvPicPr>
+                    <pic:cNvPr id="1" name=""/>
+                    <pic:cNvPicPr/>
+                  </pic:nvPicPr>
+                  <pic:blipFill>
+                    <a:blip r:embed="rId7"/>
+                    <a:stretch>
+                      <a:fillRect/>
+                    </a:stretch>
+                  </pic:blipFill>
+                  <pic:spPr>
+                    <a:xfrm>
+                      <a:off x="0" y="0"/>
                       <a:ext cx="4686954" cy="1933845"/>
                     </a:xfrm>
                     <a:prstGeom prst="rect">
@@ -235,6 +290,7 @@
       </w:pPr>
       <w:r>
         <w:rPr>
+          <w:noProof/>
           <w:color w:val="00B050"/>
         </w:rPr>
         <w:drawing>
@@ -253,7 +309,7 @@
                     <pic:cNvPicPr/>
                   </pic:nvPicPr>
                   <pic:blipFill>
-                    <a:blip r:embed="rId7"/>
+                    <a:blip r:embed="rId8"/>
                     <a:stretch>
                       <a:fillRect/>
                     </a:stretch>
@@ -1211,7 +1267,7 @@
 </file>
 
 <file path=customXml/itemProps1.xml><?xml version="1.0" encoding="utf-8"?>
-<ds:datastoreItem xmlns:ds="http://schemas.openxmlformats.org/officeDocument/2006/customXml" ds:itemID="{CC1E7F37-AD3A-4655-A961-A17B78CA679E}">
+<ds:datastoreItem xmlns:ds="http://schemas.openxmlformats.org/officeDocument/2006/customXml" ds:itemID="{A8D266EC-DDE3-4672-97FD-0F9024CDB666}">
   <ds:schemaRefs>
     <ds:schemaRef ds:uri="http://schemas.openxmlformats.org/officeDocument/2006/bibliography"/>
   </ds:schemaRefs>

</xml_diff>